<commit_message>
Added RStudio Projects Setup tutorial
</commit_message>
<xml_diff>
--- a/tutorials/notes/HPCC.docx
+++ b/tutorials/notes/HPCC.docx
@@ -45,13 +45,8 @@
         <w:spacing w:after="0"/>
       </w:pPr>
       <w:r>
-        <w:t xml:space="preserve">ssh </w:t>
-      </w:r>
-      <w:proofErr w:type="gramStart"/>
-      <w:r>
-        <w:t>lac-###</w:t>
-      </w:r>
-      <w:proofErr w:type="gramEnd"/>
+        <w:t>ssh lac-###</w:t>
+      </w:r>
     </w:p>
     <w:p>
       <w:pPr>
@@ -129,13 +124,8 @@
       <w:r>
         <w:t>hpcc.msu.edu</w:t>
       </w:r>
-      <w:proofErr w:type="gramStart"/>
-      <w:r>
-        <w:t xml:space="preserve">   (</w:t>
-      </w:r>
-      <w:proofErr w:type="gramEnd"/>
-      <w:r>
-        <w:t>part in red unsure about)</w:t>
+      <w:r>
+        <w:t xml:space="preserve">   (part in red unsure about)</w:t>
       </w:r>
     </w:p>
     <w:p>
@@ -189,57 +179,129 @@
       <w:r>
         <w:t xml:space="preserve"> </w:t>
       </w:r>
-      <w:proofErr w:type="gramStart"/>
-      <w:r>
-        <w:t>username@hpcc.msu.edu:example.txt</w:t>
-      </w:r>
-      <w:proofErr w:type="gramEnd"/>
+      <w:r>
+        <w:t xml:space="preserve">username@hpcc.msu.edu:example.txt </w:t>
+      </w:r>
+      <w:r>
+        <w:t>~</w:t>
+      </w:r>
+      <w:r>
+        <w:t>/</w:t>
+      </w:r>
+      <w:r>
+        <w:t>ssh/myKeyCopy.pub</w:t>
+      </w:r>
+    </w:p>
+    <w:p>
+      <w:pPr>
+        <w:spacing w:after="0"/>
+      </w:pPr>
+    </w:p>
+    <w:p>
+      <w:pPr>
+        <w:spacing w:after="0"/>
+      </w:pPr>
+      <w:r>
+        <w:t xml:space="preserve">Append public key to </w:t>
+      </w:r>
+      <w:proofErr w:type="spellStart"/>
+      <w:r>
+        <w:t>authorized_keys</w:t>
+      </w:r>
+      <w:proofErr w:type="spellEnd"/>
+    </w:p>
+    <w:p>
+      <w:pPr>
+        <w:spacing w:after="0"/>
+      </w:pPr>
+      <w:r>
+        <w:t xml:space="preserve">cat </w:t>
+      </w:r>
+      <w:r>
+        <w:t xml:space="preserve">myKeyCopy.pub &gt;&gt; </w:t>
+      </w:r>
+      <w:proofErr w:type="spellStart"/>
+      <w:r>
+        <w:t>authorized_keys</w:t>
+      </w:r>
+      <w:proofErr w:type="spellEnd"/>
+    </w:p>
+    <w:p>
+      <w:pPr>
+        <w:spacing w:after="0"/>
+      </w:pPr>
+    </w:p>
+    <w:p>
+      <w:pPr>
+        <w:spacing w:after="0"/>
+        <w:rPr>
+          <w:b/>
+          <w:bCs/>
+          <w:u w:val="single"/>
+        </w:rPr>
+      </w:pPr>
+      <w:r>
+        <w:rPr>
+          <w:b/>
+          <w:bCs/>
+          <w:u w:val="single"/>
+        </w:rPr>
+        <w:t>Using R 4.4.1:</w:t>
+      </w:r>
+    </w:p>
+    <w:p>
+      <w:pPr>
+        <w:spacing w:after="0"/>
+      </w:pPr>
+      <w:r>
+        <w:t xml:space="preserve">module load </w:t>
+      </w:r>
+      <w:r>
+        <w:t>R/4.4.1</w:t>
+      </w:r>
       <w:r>
         <w:t xml:space="preserve"> </w:t>
       </w:r>
       <w:r>
-        <w:t>~</w:t>
-      </w:r>
-      <w:r>
-        <w:t>/</w:t>
-      </w:r>
-      <w:r>
-        <w:t>ssh/myKeyCopy.pub</w:t>
-      </w:r>
-    </w:p>
-    <w:p>
-      <w:pPr>
-        <w:spacing w:after="0"/>
-      </w:pPr>
-    </w:p>
-    <w:p>
-      <w:pPr>
-        <w:spacing w:after="0"/>
-      </w:pPr>
-      <w:r>
-        <w:t xml:space="preserve">Append public key to </w:t>
-      </w:r>
-      <w:proofErr w:type="spellStart"/>
-      <w:r>
-        <w:t>authorized_keys</w:t>
-      </w:r>
-      <w:proofErr w:type="spellEnd"/>
-    </w:p>
-    <w:p>
-      <w:pPr>
-        <w:spacing w:after="0"/>
-      </w:pPr>
-      <w:r>
-        <w:t xml:space="preserve">cat </w:t>
-      </w:r>
-      <w:r>
-        <w:t xml:space="preserve">myKeyCopy.pub &gt;&gt; </w:t>
-      </w:r>
-      <w:proofErr w:type="spellStart"/>
-      <w:r>
-        <w:t>authorized_keys</w:t>
-      </w:r>
-      <w:proofErr w:type="spellEnd"/>
+        <w:t>UDUNITS/2.2.28-GCCcore-13.2.0</w:t>
+      </w:r>
+      <w:r>
+        <w:t xml:space="preserve"> </w:t>
+      </w:r>
+      <w:r>
+        <w:t>GDAL/3.9.0-foss-2023b</w:t>
+      </w:r>
+      <w:r>
+        <w:t xml:space="preserve"> </w:t>
+      </w:r>
+      <w:proofErr w:type="spellStart"/>
+      <w:r>
+        <w:t>CMake</w:t>
+      </w:r>
+      <w:proofErr w:type="spellEnd"/>
+      <w:r>
+        <w:t>/3.27.6-GCCcore-13.2.0</w:t>
+      </w:r>
+      <w:r>
+        <w:t xml:space="preserve"> </w:t>
+      </w:r>
+      <w:proofErr w:type="spellStart"/>
+      <w:r>
+        <w:t>imkl</w:t>
+      </w:r>
+      <w:proofErr w:type="spellEnd"/>
+      <w:r>
+        <w:t>/2023.2.0</w:t>
+      </w:r>
+      <w:r>
+        <w:t xml:space="preserve"> </w:t>
+      </w:r>
+      <w:r>
+        <w:t>BLIS/0.9.0-GCC-13.2.0</w:t>
+      </w:r>
+      <w:r>
+        <w:t xml:space="preserve"> </w:t>
+      </w:r>
     </w:p>
     <w:p>
       <w:pPr>
@@ -261,7 +323,23 @@
           <w:bCs/>
           <w:u w:val="single"/>
         </w:rPr>
-        <w:t>Using R 4.4.1:</w:t>
+        <w:t>Using R 4.4.2:</w:t>
+      </w:r>
+      <w:r>
+        <w:rPr>
+          <w:b/>
+          <w:bCs/>
+          <w:u w:val="single"/>
+        </w:rPr>
+        <w:t xml:space="preserve"> (don’t need BLIS, IMKL</w:t>
+      </w:r>
+      <w:r>
+        <w:rPr>
+          <w:b/>
+          <w:bCs/>
+          <w:u w:val="single"/>
+        </w:rPr>
+        <w:t>, FLEXIBLAS)</w:t>
       </w:r>
     </w:p>
     <w:p>
@@ -272,12 +350,86 @@
         <w:t xml:space="preserve">module load </w:t>
       </w:r>
       <w:r>
-        <w:t>R/4.4.1</w:t>
+        <w:t>UDUNITS/2.2.28-GCCcore-13.2.0</w:t>
       </w:r>
       <w:r>
         <w:t xml:space="preserve"> </w:t>
       </w:r>
       <w:r>
+        <w:t>GDAL/3.9.0-foss-2023b</w:t>
+      </w:r>
+      <w:r>
+        <w:t xml:space="preserve"> </w:t>
+      </w:r>
+      <w:proofErr w:type="spellStart"/>
+      <w:r>
+        <w:t>CMake</w:t>
+      </w:r>
+      <w:proofErr w:type="spellEnd"/>
+      <w:r>
+        <w:t>/3.27.6-GCCcore-13.2.0</w:t>
+      </w:r>
+      <w:r>
+        <w:t xml:space="preserve"> </w:t>
+      </w:r>
+      <w:proofErr w:type="spellStart"/>
+      <w:r>
+        <w:t>imkl</w:t>
+      </w:r>
+      <w:proofErr w:type="spellEnd"/>
+      <w:r>
+        <w:t xml:space="preserve">/2023.2.0 </w:t>
+      </w:r>
+      <w:r>
+        <w:t>BLIS/0.9.0-GCC-13.2.0</w:t>
+      </w:r>
+      <w:r>
+        <w:t xml:space="preserve"> </w:t>
+      </w:r>
+      <w:proofErr w:type="spellStart"/>
+      <w:r>
+        <w:t>libiconv</w:t>
+      </w:r>
+      <w:proofErr w:type="spellEnd"/>
+      <w:r>
+        <w:t xml:space="preserve">/1.17-GCCcore-13.2.0 </w:t>
+      </w:r>
+      <w:r>
+        <w:t>Java/21.0.2</w:t>
+      </w:r>
+      <w:r>
+        <w:t xml:space="preserve"> </w:t>
+      </w:r>
+      <w:proofErr w:type="spellStart"/>
+      <w:r>
+        <w:t>FlexiBLAS</w:t>
+      </w:r>
+      <w:proofErr w:type="spellEnd"/>
+      <w:r>
+        <w:t>/3.3.1-GCC-13.2.0</w:t>
+      </w:r>
+      <w:r>
+        <w:t xml:space="preserve"> </w:t>
+      </w:r>
+      <w:proofErr w:type="spellStart"/>
+      <w:r>
+        <w:t>powertools</w:t>
+      </w:r>
+      <w:proofErr w:type="spellEnd"/>
+    </w:p>
+    <w:p>
+      <w:pPr>
+        <w:spacing w:after="0"/>
+      </w:pPr>
+    </w:p>
+    <w:p>
+      <w:pPr>
+        <w:spacing w:after="0"/>
+      </w:pPr>
+      <w:r>
+        <w:t xml:space="preserve">module load </w:t>
+      </w:r>
+      <w:r>
         <w:t>UDUNITS/2.2.28-GCCcore-13.2.0</w:t>
       </w:r>
       <w:r>
@@ -302,26 +454,60 @@
       </w:r>
       <w:proofErr w:type="spellStart"/>
       <w:r>
-        <w:t>imkl</w:t>
-      </w:r>
-      <w:proofErr w:type="spellEnd"/>
-      <w:r>
-        <w:t>/2023.2.0</w:t>
+        <w:t>libiconv</w:t>
+      </w:r>
+      <w:proofErr w:type="spellEnd"/>
+      <w:r>
+        <w:t xml:space="preserve">/1.17-GCCcore-13.2.0 </w:t>
+      </w:r>
+      <w:r>
+        <w:t>Java/21.0.2</w:t>
       </w:r>
       <w:r>
         <w:t xml:space="preserve"> </w:t>
       </w:r>
-      <w:r>
-        <w:t>BLIS/0.9.0-GCC-13.2.0</w:t>
-      </w:r>
-      <w:r>
-        <w:t xml:space="preserve"> </w:t>
-      </w:r>
-    </w:p>
-    <w:p>
-      <w:pPr>
-        <w:spacing w:after="0"/>
-      </w:pPr>
+      <w:proofErr w:type="spellStart"/>
+      <w:r>
+        <w:t>powertools</w:t>
+      </w:r>
+      <w:proofErr w:type="spellEnd"/>
+    </w:p>
+    <w:p>
+      <w:pPr>
+        <w:spacing w:after="0"/>
+      </w:pPr>
+    </w:p>
+    <w:p>
+      <w:pPr>
+        <w:spacing w:after="0"/>
+      </w:pPr>
+    </w:p>
+    <w:p>
+      <w:pPr>
+        <w:spacing w:after="0"/>
+      </w:pPr>
+      <w:r>
+        <w:t>export PATH=$HOME/R/bin:$PATH</w:t>
+      </w:r>
+    </w:p>
+    <w:p>
+      <w:pPr>
+        <w:spacing w:after="0"/>
+      </w:pPr>
+    </w:p>
+    <w:p>
+      <w:pPr>
+        <w:spacing w:after="0"/>
+      </w:pPr>
+      <w:r>
+        <w:t xml:space="preserve">Need </w:t>
+      </w:r>
+      <w:r>
+        <w:t>in batch</w:t>
+      </w:r>
+      <w:r>
+        <w:t xml:space="preserve"> job (not sure why or when this is needed…)</w:t>
+      </w:r>
     </w:p>
     <w:p>
       <w:pPr>
@@ -338,430 +524,156 @@
           <w:bCs/>
           <w:u w:val="single"/>
         </w:rPr>
-        <w:t>Using R 4.4.2:</w:t>
-      </w:r>
-      <w:r>
+        <w:t>Other Stuff</w:t>
+      </w:r>
+    </w:p>
+    <w:p>
+      <w:pPr>
+        <w:spacing w:after="0"/>
+      </w:pPr>
+      <w:r>
+        <w:t>#sed: replace s/this/</w:t>
+      </w:r>
+      <w:proofErr w:type="spellStart"/>
+      <w:r>
+        <w:t>with_this</w:t>
+      </w:r>
+      <w:proofErr w:type="spellEnd"/>
+      <w:r>
+        <w:t>/globally</w:t>
+      </w:r>
+    </w:p>
+    <w:p>
+      <w:pPr>
+        <w:spacing w:after="0"/>
+      </w:pPr>
+    </w:p>
+    <w:p>
+      <w:pPr>
+        <w:spacing w:after="0"/>
+      </w:pPr>
+      <w:r>
+        <w:t xml:space="preserve"># write each </w:t>
+      </w:r>
+      <w:proofErr w:type="spellStart"/>
+      <w:r>
+        <w:t>opt$objective</w:t>
+      </w:r>
+      <w:proofErr w:type="spellEnd"/>
+      <w:r>
+        <w:t xml:space="preserve"> to a .</w:t>
+      </w:r>
+      <w:proofErr w:type="spellStart"/>
+      <w:r>
+        <w:t>chk</w:t>
+      </w:r>
+      <w:proofErr w:type="spellEnd"/>
+      <w:r>
+        <w:t xml:space="preserve"> file -- target: </w:t>
+      </w:r>
+      <w:proofErr w:type="spellStart"/>
+      <w:r>
+        <w:t>prereq</w:t>
+      </w:r>
+      <w:proofErr w:type="spellEnd"/>
+      <w:r>
+        <w:t xml:space="preserve"> --  $&lt;: prerequisite, $@: target</w:t>
+      </w:r>
+    </w:p>
+    <w:p>
+      <w:pPr>
+        <w:spacing w:after="0"/>
+      </w:pPr>
+    </w:p>
+    <w:p>
+      <w:pPr>
+        <w:spacing w:after="0"/>
+      </w:pPr>
+      <w:r>
+        <w:t>f</w:t>
+      </w:r>
+      <w:r>
+        <w:t>ind $(</w:t>
+      </w:r>
+      <w:proofErr w:type="spellStart"/>
+      <w:r>
+        <w:t>pwd</w:t>
+      </w:r>
+      <w:proofErr w:type="spellEnd"/>
+      <w:r>
+        <w:t>) -type f -regex '.*</w:t>
+      </w:r>
+      <w:proofErr w:type="spellStart"/>
+      <w:r>
+        <w:t>chp</w:t>
+      </w:r>
+      <w:proofErr w:type="spellEnd"/>
+      <w:r>
+        <w:t>[123]/.*_RTMB\.R'</w:t>
+      </w:r>
+      <w:r>
+        <w:t>)</w:t>
+      </w:r>
+    </w:p>
+    <w:p>
+      <w:pPr>
+        <w:spacing w:after="0"/>
+      </w:pPr>
+    </w:p>
+    <w:p>
+      <w:pPr>
+        <w:spacing w:after="0"/>
+      </w:pPr>
+      <w:r>
+        <w:t># save and restore your module setup</w:t>
+      </w:r>
+    </w:p>
+    <w:p>
+      <w:pPr>
+        <w:spacing w:after="0"/>
+      </w:pPr>
+      <w:r>
+        <w:t>module save r</w:t>
+      </w:r>
+    </w:p>
+    <w:p>
+      <w:pPr>
+        <w:spacing w:after="0"/>
+      </w:pPr>
+      <w:r>
+        <w:t>module restore r</w:t>
+      </w:r>
+    </w:p>
+    <w:p>
+      <w:pPr>
+        <w:spacing w:after="0"/>
+      </w:pPr>
+    </w:p>
+    <w:p>
+      <w:pPr>
+        <w:spacing w:after="0"/>
         <w:rPr>
           <w:b/>
           <w:bCs/>
           <w:u w:val="single"/>
         </w:rPr>
-        <w:t xml:space="preserve"> (don’t need BLIS, IMKL</w:t>
-      </w:r>
+      </w:pPr>
       <w:r>
         <w:rPr>
           <w:b/>
           <w:bCs/>
           <w:u w:val="single"/>
         </w:rPr>
-        <w:t>, FLEXIBLAS)</w:t>
-      </w:r>
-    </w:p>
-    <w:p>
-      <w:pPr>
-        <w:spacing w:after="0"/>
-      </w:pPr>
-      <w:r>
-        <w:t xml:space="preserve">module load </w:t>
-      </w:r>
-      <w:r>
-        <w:t>UDUNITS/2.2.28-GCCcore-13.2.0</w:t>
-      </w:r>
-      <w:r>
-        <w:t xml:space="preserve"> </w:t>
-      </w:r>
-      <w:r>
-        <w:t>GDAL/3.9.0-foss-2023b</w:t>
-      </w:r>
-      <w:r>
-        <w:t xml:space="preserve"> </w:t>
-      </w:r>
-      <w:proofErr w:type="spellStart"/>
-      <w:r>
-        <w:t>CMake</w:t>
-      </w:r>
-      <w:proofErr w:type="spellEnd"/>
-      <w:r>
-        <w:t>/3.27.6-GCCcore-13.2.0</w:t>
-      </w:r>
-      <w:r>
-        <w:t xml:space="preserve"> </w:t>
-      </w:r>
-      <w:proofErr w:type="spellStart"/>
-      <w:r>
-        <w:t>imkl</w:t>
-      </w:r>
-      <w:proofErr w:type="spellEnd"/>
-      <w:r>
-        <w:t xml:space="preserve">/2023.2.0 </w:t>
-      </w:r>
-      <w:r>
-        <w:t>BLIS/0.9.0-GCC-13.2.0</w:t>
-      </w:r>
-      <w:r>
-        <w:t xml:space="preserve"> </w:t>
-      </w:r>
-      <w:proofErr w:type="spellStart"/>
-      <w:r>
-        <w:t>libiconv</w:t>
-      </w:r>
-      <w:proofErr w:type="spellEnd"/>
-      <w:r>
-        <w:t xml:space="preserve">/1.17-GCCcore-13.2.0 </w:t>
-      </w:r>
-      <w:r>
-        <w:t>Java/21.0.2</w:t>
-      </w:r>
-      <w:r>
-        <w:t xml:space="preserve"> </w:t>
-      </w:r>
-      <w:proofErr w:type="spellStart"/>
-      <w:r>
-        <w:t>FlexiBLAS</w:t>
-      </w:r>
-      <w:proofErr w:type="spellEnd"/>
-      <w:r>
-        <w:t>/3.3.1-GCC-13.2.0</w:t>
-      </w:r>
-      <w:r>
-        <w:t xml:space="preserve"> </w:t>
-      </w:r>
-      <w:proofErr w:type="spellStart"/>
-      <w:r>
-        <w:t>powertools</w:t>
-      </w:r>
-      <w:proofErr w:type="spellEnd"/>
-    </w:p>
-    <w:p>
-      <w:pPr>
-        <w:spacing w:after="0"/>
-      </w:pPr>
-    </w:p>
-    <w:p>
-      <w:pPr>
-        <w:spacing w:after="0"/>
-      </w:pPr>
-      <w:r>
-        <w:t xml:space="preserve">module load </w:t>
-      </w:r>
-      <w:r>
-        <w:t>UDUNITS/2.2.28-GCCcore-13.2.0</w:t>
-      </w:r>
-      <w:r>
-        <w:t xml:space="preserve"> </w:t>
-      </w:r>
-      <w:r>
-        <w:t>GDAL/3.9.0-foss-2023b</w:t>
-      </w:r>
-      <w:r>
-        <w:t xml:space="preserve"> </w:t>
-      </w:r>
-      <w:proofErr w:type="spellStart"/>
-      <w:r>
-        <w:t>CMake</w:t>
-      </w:r>
-      <w:proofErr w:type="spellEnd"/>
-      <w:r>
-        <w:t>/3.27.6-GCCcore-13.2.0</w:t>
-      </w:r>
-      <w:r>
-        <w:t xml:space="preserve"> </w:t>
-      </w:r>
-      <w:proofErr w:type="spellStart"/>
-      <w:r>
-        <w:t>libiconv</w:t>
-      </w:r>
-      <w:proofErr w:type="spellEnd"/>
-      <w:r>
-        <w:t xml:space="preserve">/1.17-GCCcore-13.2.0 </w:t>
-      </w:r>
-      <w:r>
-        <w:t>Java/</w:t>
-      </w:r>
-      <w:proofErr w:type="gramStart"/>
-      <w:r>
-        <w:t>21.0.2</w:t>
-      </w:r>
-      <w:proofErr w:type="gramEnd"/>
-      <w:r>
-        <w:t xml:space="preserve"> </w:t>
-      </w:r>
-      <w:proofErr w:type="spellStart"/>
-      <w:r>
-        <w:t>powertools</w:t>
-      </w:r>
-      <w:proofErr w:type="spellEnd"/>
-    </w:p>
-    <w:p>
-      <w:pPr>
-        <w:spacing w:after="0"/>
-      </w:pPr>
-    </w:p>
-    <w:p>
-      <w:pPr>
-        <w:spacing w:after="0"/>
-      </w:pPr>
-    </w:p>
-    <w:p>
-      <w:pPr>
-        <w:spacing w:after="0"/>
-      </w:pPr>
-      <w:r>
-        <w:t>export PATH=$HOME/R/</w:t>
-      </w:r>
-      <w:proofErr w:type="gramStart"/>
-      <w:r>
-        <w:t>bin:$</w:t>
-      </w:r>
-      <w:proofErr w:type="gramEnd"/>
-      <w:r>
-        <w:t>PATH</w:t>
-      </w:r>
-    </w:p>
-    <w:p>
-      <w:pPr>
-        <w:spacing w:after="0"/>
-      </w:pPr>
-    </w:p>
-    <w:p>
-      <w:pPr>
-        <w:spacing w:after="0"/>
-      </w:pPr>
-      <w:r>
-        <w:t xml:space="preserve">Need </w:t>
-      </w:r>
-      <w:r>
-        <w:t>in batch</w:t>
-      </w:r>
-      <w:r>
-        <w:t xml:space="preserve"> job (not sure why or when this is needed…)</w:t>
-      </w:r>
-    </w:p>
-    <w:p>
-      <w:pPr>
-        <w:spacing w:after="0"/>
+        <w:t>Install</w:t>
+      </w:r>
+      <w:r>
         <w:rPr>
           <w:b/>
           <w:bCs/>
           <w:u w:val="single"/>
         </w:rPr>
-      </w:pPr>
-      <w:r>
-        <w:rPr>
-          <w:b/>
-          <w:bCs/>
-          <w:u w:val="single"/>
-        </w:rPr>
-        <w:t>Other Stuff</w:t>
-      </w:r>
-    </w:p>
-    <w:p>
-      <w:pPr>
-        <w:spacing w:after="0"/>
-      </w:pPr>
-      <w:r>
-        <w:t>#sed: replace s/this/</w:t>
-      </w:r>
-      <w:proofErr w:type="spellStart"/>
-      <w:r>
-        <w:t>with_this</w:t>
-      </w:r>
-      <w:proofErr w:type="spellEnd"/>
-      <w:r>
-        <w:t>/globally</w:t>
-      </w:r>
-    </w:p>
-    <w:p>
-      <w:pPr>
-        <w:spacing w:after="0"/>
-      </w:pPr>
-    </w:p>
-    <w:p>
-      <w:pPr>
-        <w:spacing w:after="0"/>
-      </w:pPr>
-      <w:r>
-        <w:t xml:space="preserve"># </w:t>
-      </w:r>
-      <w:proofErr w:type="gramStart"/>
-      <w:r>
-        <w:t>write</w:t>
-      </w:r>
-      <w:proofErr w:type="gramEnd"/>
-      <w:r>
-        <w:t xml:space="preserve"> each </w:t>
-      </w:r>
-      <w:proofErr w:type="spellStart"/>
-      <w:r>
-        <w:t>opt$objective</w:t>
-      </w:r>
-      <w:proofErr w:type="spellEnd"/>
-      <w:r>
-        <w:t xml:space="preserve"> to a .</w:t>
-      </w:r>
-      <w:proofErr w:type="spellStart"/>
-      <w:r>
-        <w:t>chk</w:t>
-      </w:r>
-      <w:proofErr w:type="spellEnd"/>
-      <w:r>
-        <w:t xml:space="preserve"> file -- target: </w:t>
-      </w:r>
-      <w:proofErr w:type="spellStart"/>
-      <w:r>
-        <w:t>prereq</w:t>
-      </w:r>
-      <w:proofErr w:type="spellEnd"/>
-      <w:r>
-        <w:t xml:space="preserve"> </w:t>
-      </w:r>
-      <w:proofErr w:type="gramStart"/>
-      <w:r>
-        <w:t>--  $</w:t>
-      </w:r>
-      <w:proofErr w:type="gramEnd"/>
-      <w:r>
-        <w:t>&lt;: prerequisite, $</w:t>
-      </w:r>
-      <w:proofErr w:type="gramStart"/>
-      <w:r>
-        <w:t>@:</w:t>
-      </w:r>
-      <w:proofErr w:type="gramEnd"/>
-      <w:r>
-        <w:t xml:space="preserve"> target</w:t>
-      </w:r>
-    </w:p>
-    <w:p>
-      <w:pPr>
-        <w:spacing w:after="0"/>
-      </w:pPr>
-    </w:p>
-    <w:p>
-      <w:pPr>
-        <w:spacing w:after="0"/>
-      </w:pPr>
-      <w:r>
-        <w:t>f</w:t>
-      </w:r>
-      <w:r>
-        <w:t>ind $(</w:t>
-      </w:r>
-      <w:proofErr w:type="spellStart"/>
-      <w:r>
-        <w:t>pwd</w:t>
-      </w:r>
-      <w:proofErr w:type="spellEnd"/>
-      <w:r>
-        <w:t xml:space="preserve">) -type f -regex </w:t>
-      </w:r>
-      <w:proofErr w:type="gramStart"/>
-      <w:r>
-        <w:t>'.*</w:t>
-      </w:r>
-      <w:proofErr w:type="spellStart"/>
-      <w:proofErr w:type="gramEnd"/>
-      <w:r>
-        <w:t>chp</w:t>
-      </w:r>
-      <w:proofErr w:type="spellEnd"/>
-      <w:r>
-        <w:t>[123]</w:t>
-      </w:r>
-      <w:proofErr w:type="gramStart"/>
-      <w:r>
-        <w:t>/.*</w:t>
-      </w:r>
-      <w:proofErr w:type="gramEnd"/>
-      <w:r>
-        <w:t>_RTMB</w:t>
-      </w:r>
-      <w:proofErr w:type="gramStart"/>
-      <w:r>
-        <w:t>\.R</w:t>
-      </w:r>
-      <w:proofErr w:type="gramEnd"/>
-      <w:r>
-        <w:t>'</w:t>
-      </w:r>
-      <w:r>
-        <w:t>)</w:t>
-      </w:r>
-    </w:p>
-    <w:p>
-      <w:pPr>
-        <w:spacing w:after="0"/>
-      </w:pPr>
-    </w:p>
-    <w:p>
-      <w:pPr>
-        <w:spacing w:after="0"/>
-      </w:pPr>
-      <w:r>
-        <w:t xml:space="preserve"># </w:t>
-      </w:r>
-      <w:proofErr w:type="gramStart"/>
-      <w:r>
-        <w:t>save</w:t>
-      </w:r>
-      <w:proofErr w:type="gramEnd"/>
-      <w:r>
-        <w:t xml:space="preserve"> and restore your module setup</w:t>
-      </w:r>
-    </w:p>
-    <w:p>
-      <w:pPr>
-        <w:spacing w:after="0"/>
-      </w:pPr>
-      <w:r>
-        <w:t>module save r</w:t>
-      </w:r>
-    </w:p>
-    <w:p>
-      <w:pPr>
-        <w:spacing w:after="0"/>
-      </w:pPr>
-      <w:proofErr w:type="gramStart"/>
-      <w:r>
-        <w:t>module</w:t>
-      </w:r>
-      <w:proofErr w:type="gramEnd"/>
-      <w:r>
-        <w:t xml:space="preserve"> restore r</w:t>
-      </w:r>
-    </w:p>
-    <w:p>
-      <w:pPr>
-        <w:spacing w:after="0"/>
-      </w:pPr>
-    </w:p>
-    <w:p>
-      <w:pPr>
-        <w:spacing w:after="0"/>
-        <w:rPr>
-          <w:b/>
-          <w:bCs/>
-          <w:u w:val="single"/>
-        </w:rPr>
-      </w:pPr>
-      <w:proofErr w:type="gramStart"/>
-      <w:r>
-        <w:rPr>
-          <w:b/>
-          <w:bCs/>
-          <w:u w:val="single"/>
-        </w:rPr>
-        <w:t>Install</w:t>
-      </w:r>
-      <w:r>
-        <w:rPr>
-          <w:b/>
-          <w:bCs/>
-          <w:u w:val="single"/>
-        </w:rPr>
         <w:t>ing</w:t>
       </w:r>
-      <w:proofErr w:type="gramEnd"/>
       <w:r>
         <w:rPr>
           <w:b/>
@@ -845,13 +757,8 @@
       <w:pPr>
         <w:spacing w:after="0"/>
       </w:pPr>
-      <w:proofErr w:type="gramStart"/>
-      <w:r>
-        <w:t>./</w:t>
-      </w:r>
-      <w:proofErr w:type="gramEnd"/>
-      <w:r>
-        <w:t>configure --prefix=$HOME/R --enable-R-</w:t>
+      <w:r>
+        <w:t>./configure --prefix=$HOME/R --enable-R-</w:t>
       </w:r>
       <w:proofErr w:type="spellStart"/>
       <w:r>
@@ -863,13 +770,8 @@
       <w:pPr>
         <w:spacing w:after="0"/>
       </w:pPr>
-      <w:proofErr w:type="gramStart"/>
-      <w:r>
-        <w:t>./</w:t>
-      </w:r>
-      <w:proofErr w:type="gramEnd"/>
-      <w:r>
-        <w:t>configure --prefix=$HOME/</w:t>
+      <w:r>
+        <w:t>./configure --prefix=$HOME/</w:t>
       </w:r>
       <w:r>
         <w:t>R</w:t>
@@ -922,86 +824,78 @@
           <w:color w:val="002060"/>
         </w:rPr>
       </w:pPr>
-      <w:proofErr w:type="gramStart"/>
       <w:r>
         <w:rPr>
           <w:color w:val="002060"/>
         </w:rPr>
-        <w:t>./</w:t>
-      </w:r>
-      <w:proofErr w:type="gramEnd"/>
+        <w:t>./configure --prefix=$HOME/</w:t>
+      </w:r>
       <w:r>
         <w:rPr>
           <w:color w:val="002060"/>
         </w:rPr>
-        <w:t>configure --prefix=$HOME/</w:t>
+        <w:t>R</w:t>
       </w:r>
       <w:r>
         <w:rPr>
           <w:color w:val="002060"/>
         </w:rPr>
-        <w:t>R</w:t>
-      </w:r>
+        <w:t xml:space="preserve"> --with-</w:t>
+      </w:r>
+      <w:proofErr w:type="spellStart"/>
       <w:r>
         <w:rPr>
           <w:color w:val="002060"/>
         </w:rPr>
-        <w:t xml:space="preserve"> --with-</w:t>
-      </w:r>
-      <w:proofErr w:type="spellStart"/>
+        <w:t>blas</w:t>
+      </w:r>
+      <w:proofErr w:type="spellEnd"/>
       <w:r>
         <w:rPr>
           <w:color w:val="002060"/>
         </w:rPr>
-        <w:t>blas</w:t>
-      </w:r>
-      <w:proofErr w:type="spellEnd"/>
+        <w:t>="-L$HOME/</w:t>
+      </w:r>
+      <w:proofErr w:type="spellStart"/>
       <w:r>
         <w:rPr>
           <w:color w:val="002060"/>
         </w:rPr>
-        <w:t>="-L$HOME/</w:t>
-      </w:r>
-      <w:proofErr w:type="spellStart"/>
+        <w:t>openblas</w:t>
+      </w:r>
+      <w:proofErr w:type="spellEnd"/>
       <w:r>
         <w:rPr>
           <w:color w:val="002060"/>
         </w:rPr>
-        <w:t>openblas</w:t>
-      </w:r>
-      <w:proofErr w:type="spellEnd"/>
+        <w:t>/lib -</w:t>
+      </w:r>
+      <w:proofErr w:type="spellStart"/>
       <w:r>
         <w:rPr>
           <w:color w:val="002060"/>
         </w:rPr>
-        <w:t>/lib -</w:t>
-      </w:r>
-      <w:proofErr w:type="spellStart"/>
+        <w:t>lopenblas</w:t>
+      </w:r>
+      <w:proofErr w:type="spellEnd"/>
       <w:r>
         <w:rPr>
           <w:color w:val="002060"/>
         </w:rPr>
-        <w:t>lopenblas</w:t>
-      </w:r>
-      <w:proofErr w:type="spellEnd"/>
+        <w:t>" --with-</w:t>
+      </w:r>
+      <w:proofErr w:type="spellStart"/>
       <w:r>
         <w:rPr>
           <w:color w:val="002060"/>
         </w:rPr>
-        <w:t>" --with-</w:t>
-      </w:r>
-      <w:proofErr w:type="spellStart"/>
+        <w:t>lapack</w:t>
+      </w:r>
+      <w:proofErr w:type="spellEnd"/>
       <w:r>
         <w:rPr>
           <w:color w:val="002060"/>
         </w:rPr>
-        <w:t>lapack</w:t>
-      </w:r>
-      <w:proofErr w:type="spellEnd"/>
-      <w:r>
-        <w:rPr>
-          <w:color w:val="002060"/>
-        </w:rPr>
         <w:t xml:space="preserve"> </w:t>
       </w:r>
       <w:r>
@@ -1051,15 +945,7 @@
         <w:spacing w:after="0"/>
       </w:pPr>
       <w:r>
-        <w:t>export PATH=$HOME/R/</w:t>
-      </w:r>
-      <w:proofErr w:type="gramStart"/>
-      <w:r>
-        <w:t>bin:$</w:t>
-      </w:r>
-      <w:proofErr w:type="gramEnd"/>
-      <w:r>
-        <w:t>PATH</w:t>
+        <w:t>export PATH=$HOME/R/bin:$PATH</w:t>
       </w:r>
       <w:r>
         <w:tab/>
@@ -1249,29 +1135,16 @@
         <w:spacing w:after="0"/>
       </w:pPr>
       <w:r>
-        <w:t xml:space="preserve"># </w:t>
-      </w:r>
-      <w:proofErr w:type="gramStart"/>
-      <w:r>
-        <w:t>these</w:t>
-      </w:r>
-      <w:proofErr w:type="gramEnd"/>
-      <w:r>
-        <w:t xml:space="preserve"> can be put in the </w:t>
-      </w:r>
-      <w:r>
-        <w:t>~</w:t>
-      </w:r>
-      <w:proofErr w:type="gramStart"/>
-      <w:r>
-        <w:t>/.</w:t>
+        <w:t xml:space="preserve"># these can be put in the </w:t>
+      </w:r>
+      <w:r>
+        <w:t>~/.</w:t>
       </w:r>
       <w:proofErr w:type="spellStart"/>
       <w:r>
         <w:t>bashrc</w:t>
       </w:r>
       <w:proofErr w:type="spellEnd"/>
-      <w:proofErr w:type="gramEnd"/>
       <w:r>
         <w:t xml:space="preserve"> file</w:t>
       </w:r>
@@ -1292,15 +1165,7 @@
       </w:r>
       <w:proofErr w:type="spellEnd"/>
       <w:r>
-        <w:t xml:space="preserve"> /</w:t>
-      </w:r>
-      <w:proofErr w:type="gramStart"/>
-      <w:r>
-        <w:t>lib:$</w:t>
-      </w:r>
-      <w:proofErr w:type="gramEnd"/>
-      <w:r>
-        <w:t>LD_LIBRARY_PATH</w:t>
+        <w:t xml:space="preserve"> /lib:$LD_LIBRARY_PATH</w:t>
       </w:r>
     </w:p>
     <w:p>
@@ -1322,69 +1187,212 @@
         <w:t xml:space="preserve"> </w:t>
       </w:r>
       <w:r>
+        <w:t>/bin:$PATH</w:t>
+      </w:r>
+    </w:p>
+    <w:p>
+      <w:pPr>
+        <w:tabs>
+          <w:tab w:val="center" w:pos="4680"/>
+        </w:tabs>
+        <w:spacing w:after="0"/>
+        <w:rPr>
+          <w:color w:val="002060"/>
+        </w:rPr>
+      </w:pPr>
+      <w:r>
+        <w:rPr>
+          <w:color w:val="002060"/>
+        </w:rPr>
+        <w:t>export PKG_CONFIG_PATH=$HOME/</w:t>
+      </w:r>
+      <w:proofErr w:type="spellStart"/>
+      <w:r>
+        <w:rPr>
+          <w:color w:val="002060"/>
+        </w:rPr>
+        <w:t>openblas</w:t>
+      </w:r>
+      <w:proofErr w:type="spellEnd"/>
+      <w:r>
+        <w:rPr>
+          <w:color w:val="002060"/>
+        </w:rPr>
+        <w:t>/lib/</w:t>
+      </w:r>
+      <w:proofErr w:type="spellStart"/>
+      <w:r>
+        <w:rPr>
+          <w:color w:val="002060"/>
+        </w:rPr>
+        <w:t>pkgconfig</w:t>
+      </w:r>
+      <w:proofErr w:type="spellEnd"/>
+      <w:r>
+        <w:rPr>
+          <w:color w:val="002060"/>
+        </w:rPr>
+        <w:t>:$PKG_CONFIG_PATH</w:t>
+      </w:r>
+    </w:p>
+    <w:p>
+      <w:pPr>
+        <w:tabs>
+          <w:tab w:val="center" w:pos="4680"/>
+        </w:tabs>
+        <w:spacing w:after="0"/>
+        <w:rPr>
+          <w:b/>
+          <w:bCs/>
+          <w:u w:val="single"/>
+        </w:rPr>
+      </w:pPr>
+    </w:p>
+    <w:p>
+      <w:pPr>
+        <w:tabs>
+          <w:tab w:val="center" w:pos="4680"/>
+        </w:tabs>
+        <w:spacing w:after="0"/>
+        <w:rPr>
+          <w:b/>
+          <w:bCs/>
+          <w:u w:val="single"/>
+        </w:rPr>
+      </w:pPr>
+    </w:p>
+    <w:p>
+      <w:pPr>
+        <w:tabs>
+          <w:tab w:val="center" w:pos="4680"/>
+        </w:tabs>
+        <w:spacing w:after="0"/>
+        <w:rPr>
+          <w:b/>
+          <w:bCs/>
+          <w:u w:val="single"/>
+        </w:rPr>
+      </w:pPr>
+      <w:r>
+        <w:rPr>
+          <w:b/>
+          <w:bCs/>
+          <w:u w:val="single"/>
+        </w:rPr>
+        <w:t xml:space="preserve">Run </w:t>
+      </w:r>
+      <w:proofErr w:type="spellStart"/>
+      <w:r>
+        <w:rPr>
+          <w:b/>
+          <w:bCs/>
+          <w:u w:val="single"/>
+        </w:rPr>
+        <w:t>makefile</w:t>
+      </w:r>
+      <w:proofErr w:type="spellEnd"/>
+      <w:r>
+        <w:rPr>
+          <w:b/>
+          <w:bCs/>
+          <w:u w:val="single"/>
+        </w:rPr>
+        <w:t xml:space="preserve"> :</w:t>
+      </w:r>
+    </w:p>
+    <w:p>
+      <w:pPr>
+        <w:tabs>
+          <w:tab w:val="center" w:pos="4680"/>
+        </w:tabs>
+        <w:spacing w:after="0"/>
+      </w:pPr>
+      <w:r>
+        <w:t>export R_LIBS_USER=/</w:t>
+      </w:r>
+      <w:proofErr w:type="spellStart"/>
+      <w:r>
+        <w:t>mnt</w:t>
+      </w:r>
+      <w:proofErr w:type="spellEnd"/>
+      <w:r>
+        <w:t>/home/</w:t>
+      </w:r>
+      <w:proofErr w:type="spellStart"/>
+      <w:r>
+        <w:t>belinsky</w:t>
+      </w:r>
+      <w:proofErr w:type="spellEnd"/>
+      <w:r>
         <w:t>/</w:t>
       </w:r>
-      <w:proofErr w:type="gramStart"/>
-      <w:r>
-        <w:t>bin:$</w:t>
-      </w:r>
-      <w:proofErr w:type="gramEnd"/>
-      <w:r>
-        <w:t>PATH</w:t>
-      </w:r>
-    </w:p>
-    <w:p>
-      <w:pPr>
-        <w:tabs>
-          <w:tab w:val="center" w:pos="4680"/>
-        </w:tabs>
-        <w:spacing w:after="0"/>
-        <w:rPr>
-          <w:color w:val="002060"/>
-        </w:rPr>
-      </w:pPr>
-      <w:r>
-        <w:rPr>
-          <w:color w:val="002060"/>
-        </w:rPr>
-        <w:t>export PKG_CONFIG_PATH=$HOME/</w:t>
-      </w:r>
-      <w:proofErr w:type="spellStart"/>
-      <w:r>
-        <w:rPr>
-          <w:color w:val="002060"/>
-        </w:rPr>
-        <w:t>openblas</w:t>
-      </w:r>
-      <w:proofErr w:type="spellEnd"/>
-      <w:r>
-        <w:rPr>
-          <w:color w:val="002060"/>
-        </w:rPr>
-        <w:t>/lib/</w:t>
-      </w:r>
-      <w:proofErr w:type="spellStart"/>
-      <w:proofErr w:type="gramStart"/>
-      <w:r>
-        <w:rPr>
-          <w:color w:val="002060"/>
-        </w:rPr>
-        <w:t>pkgconfig</w:t>
-      </w:r>
-      <w:proofErr w:type="spellEnd"/>
-      <w:r>
-        <w:rPr>
-          <w:color w:val="002060"/>
-        </w:rPr>
-        <w:t>:$</w:t>
-      </w:r>
-      <w:proofErr w:type="gramEnd"/>
-      <w:r>
-        <w:rPr>
-          <w:color w:val="002060"/>
-        </w:rPr>
-        <w:t>PKG_CONFIG_PATH</w:t>
-      </w:r>
+      <w:proofErr w:type="spellStart"/>
+      <w:r>
+        <w:t>Rlibs</w:t>
+      </w:r>
+      <w:proofErr w:type="spellEnd"/>
+    </w:p>
+    <w:p>
+      <w:pPr>
+        <w:tabs>
+          <w:tab w:val="center" w:pos="4680"/>
+        </w:tabs>
+        <w:spacing w:after="0"/>
+      </w:pPr>
+    </w:p>
+    <w:p>
+      <w:pPr>
+        <w:tabs>
+          <w:tab w:val="center" w:pos="4680"/>
+        </w:tabs>
+        <w:spacing w:after="0"/>
+      </w:pPr>
+      <w:r>
+        <w:t>cd /</w:t>
+      </w:r>
+      <w:proofErr w:type="spellStart"/>
+      <w:r>
+        <w:t>mnt</w:t>
+      </w:r>
+      <w:proofErr w:type="spellEnd"/>
+      <w:r>
+        <w:t>/home/</w:t>
+      </w:r>
+      <w:proofErr w:type="spellStart"/>
+      <w:r>
+        <w:t>belinsky</w:t>
+      </w:r>
+      <w:proofErr w:type="spellEnd"/>
+      <w:r>
+        <w:t>/spacetime</w:t>
+      </w:r>
+    </w:p>
+    <w:p>
+      <w:pPr>
+        <w:tabs>
+          <w:tab w:val="center" w:pos="4680"/>
+        </w:tabs>
+        <w:spacing w:after="0"/>
+      </w:pPr>
+      <w:r>
+        <w:t>FLEXIBLAS=IMKL make -j</w:t>
+      </w:r>
+    </w:p>
+    <w:p>
+      <w:pPr>
+        <w:tabs>
+          <w:tab w:val="center" w:pos="4680"/>
+        </w:tabs>
+        <w:spacing w:after="0"/>
+      </w:pPr>
+    </w:p>
+    <w:p>
+      <w:pPr>
+        <w:tabs>
+          <w:tab w:val="center" w:pos="4680"/>
+        </w:tabs>
+        <w:spacing w:after="0"/>
+      </w:pPr>
     </w:p>
     <w:p>
       <w:pPr>
@@ -1398,18 +1406,184 @@
           <w:u w:val="single"/>
         </w:rPr>
       </w:pPr>
-    </w:p>
-    <w:p>
-      <w:pPr>
-        <w:tabs>
-          <w:tab w:val="center" w:pos="4680"/>
-        </w:tabs>
-        <w:spacing w:after="0"/>
+      <w:r>
         <w:rPr>
           <w:b/>
           <w:bCs/>
           <w:u w:val="single"/>
         </w:rPr>
+        <w:t>Questions:</w:t>
+      </w:r>
+    </w:p>
+    <w:p>
+      <w:pPr>
+        <w:tabs>
+          <w:tab w:val="center" w:pos="4680"/>
+        </w:tabs>
+        <w:spacing w:after="0"/>
+      </w:pPr>
+      <w:r>
+        <w:t>SLURM history</w:t>
+      </w:r>
+    </w:p>
+    <w:p>
+      <w:pPr>
+        <w:tabs>
+          <w:tab w:val="center" w:pos="4680"/>
+        </w:tabs>
+        <w:spacing w:after="0"/>
+      </w:pPr>
+    </w:p>
+    <w:p>
+      <w:pPr>
+        <w:tabs>
+          <w:tab w:val="center" w:pos="4680"/>
+        </w:tabs>
+        <w:spacing w:after="0"/>
+      </w:pPr>
+    </w:p>
+    <w:p>
+      <w:pPr>
+        <w:tabs>
+          <w:tab w:val="center" w:pos="4680"/>
+        </w:tabs>
+        <w:spacing w:after="0"/>
+      </w:pPr>
+      <w:r>
+        <w:t>R:</w:t>
+      </w:r>
+    </w:p>
+    <w:p>
+      <w:pPr>
+        <w:tabs>
+          <w:tab w:val="center" w:pos="4680"/>
+        </w:tabs>
+        <w:spacing w:after="0"/>
+      </w:pPr>
+      <w:proofErr w:type="spellStart"/>
+      <w:r>
+        <w:t>wget</w:t>
+      </w:r>
+      <w:proofErr w:type="spellEnd"/>
+      <w:r>
+        <w:t xml:space="preserve"> https://cran.r-project.org/src/base/R-4/R-4.3.1.tar.gz</w:t>
+      </w:r>
+    </w:p>
+    <w:p>
+      <w:pPr>
+        <w:tabs>
+          <w:tab w:val="center" w:pos="4680"/>
+        </w:tabs>
+        <w:spacing w:after="0"/>
+      </w:pPr>
+      <w:r>
+        <w:t>tar -</w:t>
+      </w:r>
+      <w:proofErr w:type="spellStart"/>
+      <w:r>
+        <w:t>xzvf</w:t>
+      </w:r>
+      <w:proofErr w:type="spellEnd"/>
+      <w:r>
+        <w:t xml:space="preserve"> R-4.3.1.tar.gz</w:t>
+      </w:r>
+    </w:p>
+    <w:p>
+      <w:pPr>
+        <w:tabs>
+          <w:tab w:val="center" w:pos="4680"/>
+        </w:tabs>
+        <w:spacing w:after="0"/>
+      </w:pPr>
+      <w:r>
+        <w:t>cd R-4.3.1</w:t>
+      </w:r>
+    </w:p>
+    <w:p>
+      <w:pPr>
+        <w:tabs>
+          <w:tab w:val="center" w:pos="4680"/>
+        </w:tabs>
+        <w:spacing w:after="0"/>
+      </w:pPr>
+    </w:p>
+    <w:p>
+      <w:pPr>
+        <w:tabs>
+          <w:tab w:val="center" w:pos="4680"/>
+        </w:tabs>
+        <w:spacing w:after="0"/>
+      </w:pPr>
+      <w:r>
+        <w:lastRenderedPageBreak/>
+        <w:t>./configure --prefix=$HOME/local --with-</w:t>
+      </w:r>
+      <w:proofErr w:type="spellStart"/>
+      <w:r>
+        <w:t>blas</w:t>
+      </w:r>
+      <w:proofErr w:type="spellEnd"/>
+      <w:r>
+        <w:t>="-L$HOME/local/lib -</w:t>
+      </w:r>
+      <w:proofErr w:type="spellStart"/>
+      <w:r>
+        <w:t>lopenblas</w:t>
+      </w:r>
+      <w:proofErr w:type="spellEnd"/>
+      <w:r>
+        <w:t>" --with-</w:t>
+      </w:r>
+      <w:proofErr w:type="spellStart"/>
+      <w:r>
+        <w:t>lapack</w:t>
+      </w:r>
+      <w:proofErr w:type="spellEnd"/>
+    </w:p>
+    <w:p>
+      <w:pPr>
+        <w:tabs>
+          <w:tab w:val="center" w:pos="4680"/>
+        </w:tabs>
+        <w:spacing w:after="0"/>
+      </w:pPr>
+    </w:p>
+    <w:p>
+      <w:pPr>
+        <w:tabs>
+          <w:tab w:val="center" w:pos="4680"/>
+        </w:tabs>
+        <w:spacing w:after="0"/>
+      </w:pPr>
+      <w:r>
+        <w:t>make -j$(</w:t>
+      </w:r>
+      <w:proofErr w:type="spellStart"/>
+      <w:r>
+        <w:t>nproc</w:t>
+      </w:r>
+      <w:proofErr w:type="spellEnd"/>
+      <w:r>
+        <w:t>)</w:t>
+      </w:r>
+    </w:p>
+    <w:p>
+      <w:pPr>
+        <w:tabs>
+          <w:tab w:val="center" w:pos="4680"/>
+        </w:tabs>
+        <w:spacing w:after="0"/>
+      </w:pPr>
+      <w:r>
+        <w:t>make install</w:t>
+      </w:r>
+    </w:p>
+    <w:p>
+      <w:pPr>
+        <w:tabs>
+          <w:tab w:val="center" w:pos="4680"/>
+        </w:tabs>
+        <w:spacing w:after="0"/>
       </w:pPr>
     </w:p>
     <w:p>
@@ -1430,38 +1604,42 @@
           <w:bCs/>
           <w:u w:val="single"/>
         </w:rPr>
-        <w:t xml:space="preserve">Run </w:t>
-      </w:r>
-      <w:proofErr w:type="spellStart"/>
-      <w:proofErr w:type="gramStart"/>
-      <w:r>
-        <w:rPr>
-          <w:b/>
-          <w:bCs/>
-          <w:u w:val="single"/>
-        </w:rPr>
-        <w:t>makefile</w:t>
-      </w:r>
-      <w:proofErr w:type="spellEnd"/>
-      <w:r>
-        <w:rPr>
-          <w:b/>
-          <w:bCs/>
-          <w:u w:val="single"/>
-        </w:rPr>
-        <w:t xml:space="preserve"> :</w:t>
-      </w:r>
-      <w:proofErr w:type="gramEnd"/>
-    </w:p>
-    <w:p>
-      <w:pPr>
-        <w:tabs>
-          <w:tab w:val="center" w:pos="4680"/>
-        </w:tabs>
-        <w:spacing w:after="0"/>
-      </w:pPr>
-      <w:r>
-        <w:t>export R_LIBS_USER=/</w:t>
+        <w:t>Packages:</w:t>
+      </w:r>
+    </w:p>
+    <w:p>
+      <w:pPr>
+        <w:tabs>
+          <w:tab w:val="center" w:pos="4680"/>
+        </w:tabs>
+        <w:spacing w:after="0"/>
+      </w:pPr>
+      <w:r>
+        <w:t xml:space="preserve">Set the </w:t>
+      </w:r>
+      <w:proofErr w:type="spellStart"/>
+      <w:r>
+        <w:t>libpath</w:t>
+      </w:r>
+      <w:proofErr w:type="spellEnd"/>
+    </w:p>
+    <w:p>
+      <w:pPr>
+        <w:tabs>
+          <w:tab w:val="center" w:pos="4680"/>
+        </w:tabs>
+        <w:spacing w:after="0"/>
+      </w:pPr>
+      <w:r>
+        <w:t>.</w:t>
+      </w:r>
+      <w:proofErr w:type="spellStart"/>
+      <w:r>
+        <w:t>libPaths</w:t>
+      </w:r>
+      <w:proofErr w:type="spellEnd"/>
+      <w:r>
+        <w:t>("/</w:t>
       </w:r>
       <w:proofErr w:type="spellStart"/>
       <w:r>
@@ -1469,356 +1647,13 @@
       </w:r>
       <w:proofErr w:type="spellEnd"/>
       <w:r>
-        <w:t>/home/</w:t>
-      </w:r>
-      <w:proofErr w:type="spellStart"/>
-      <w:r>
-        <w:t>belinsky</w:t>
-      </w:r>
-      <w:proofErr w:type="spellEnd"/>
-      <w:r>
-        <w:t>/</w:t>
+        <w:t>/research/QFC/</w:t>
       </w:r>
       <w:proofErr w:type="spellStart"/>
       <w:r>
         <w:t>Rlibs</w:t>
       </w:r>
       <w:proofErr w:type="spellEnd"/>
-    </w:p>
-    <w:p>
-      <w:pPr>
-        <w:tabs>
-          <w:tab w:val="center" w:pos="4680"/>
-        </w:tabs>
-        <w:spacing w:after="0"/>
-      </w:pPr>
-    </w:p>
-    <w:p>
-      <w:pPr>
-        <w:tabs>
-          <w:tab w:val="center" w:pos="4680"/>
-        </w:tabs>
-        <w:spacing w:after="0"/>
-      </w:pPr>
-      <w:r>
-        <w:t>cd /</w:t>
-      </w:r>
-      <w:proofErr w:type="spellStart"/>
-      <w:r>
-        <w:t>mnt</w:t>
-      </w:r>
-      <w:proofErr w:type="spellEnd"/>
-      <w:r>
-        <w:t>/home/</w:t>
-      </w:r>
-      <w:proofErr w:type="spellStart"/>
-      <w:r>
-        <w:t>belinsky</w:t>
-      </w:r>
-      <w:proofErr w:type="spellEnd"/>
-      <w:r>
-        <w:t>/spacetime</w:t>
-      </w:r>
-    </w:p>
-    <w:p>
-      <w:pPr>
-        <w:tabs>
-          <w:tab w:val="center" w:pos="4680"/>
-        </w:tabs>
-        <w:spacing w:after="0"/>
-      </w:pPr>
-      <w:r>
-        <w:t>FLEXIBLAS=IMKL make -j</w:t>
-      </w:r>
-    </w:p>
-    <w:p>
-      <w:pPr>
-        <w:tabs>
-          <w:tab w:val="center" w:pos="4680"/>
-        </w:tabs>
-        <w:spacing w:after="0"/>
-      </w:pPr>
-    </w:p>
-    <w:p>
-      <w:pPr>
-        <w:tabs>
-          <w:tab w:val="center" w:pos="4680"/>
-        </w:tabs>
-        <w:spacing w:after="0"/>
-      </w:pPr>
-    </w:p>
-    <w:p>
-      <w:pPr>
-        <w:tabs>
-          <w:tab w:val="center" w:pos="4680"/>
-        </w:tabs>
-        <w:spacing w:after="0"/>
-        <w:rPr>
-          <w:b/>
-          <w:bCs/>
-          <w:u w:val="single"/>
-        </w:rPr>
-      </w:pPr>
-      <w:r>
-        <w:rPr>
-          <w:b/>
-          <w:bCs/>
-          <w:u w:val="single"/>
-        </w:rPr>
-        <w:t>Questions:</w:t>
-      </w:r>
-    </w:p>
-    <w:p>
-      <w:pPr>
-        <w:tabs>
-          <w:tab w:val="center" w:pos="4680"/>
-        </w:tabs>
-        <w:spacing w:after="0"/>
-      </w:pPr>
-      <w:r>
-        <w:t>SLURM history</w:t>
-      </w:r>
-    </w:p>
-    <w:p>
-      <w:pPr>
-        <w:tabs>
-          <w:tab w:val="center" w:pos="4680"/>
-        </w:tabs>
-        <w:spacing w:after="0"/>
-      </w:pPr>
-    </w:p>
-    <w:p>
-      <w:pPr>
-        <w:tabs>
-          <w:tab w:val="center" w:pos="4680"/>
-        </w:tabs>
-        <w:spacing w:after="0"/>
-      </w:pPr>
-    </w:p>
-    <w:p>
-      <w:pPr>
-        <w:tabs>
-          <w:tab w:val="center" w:pos="4680"/>
-        </w:tabs>
-        <w:spacing w:after="0"/>
-      </w:pPr>
-      <w:r>
-        <w:t>R:</w:t>
-      </w:r>
-    </w:p>
-    <w:p>
-      <w:pPr>
-        <w:tabs>
-          <w:tab w:val="center" w:pos="4680"/>
-        </w:tabs>
-        <w:spacing w:after="0"/>
-      </w:pPr>
-      <w:proofErr w:type="spellStart"/>
-      <w:r>
-        <w:t>wget</w:t>
-      </w:r>
-      <w:proofErr w:type="spellEnd"/>
-      <w:r>
-        <w:t xml:space="preserve"> https://cran.r-project.org/src/base/R-4/R-4.3.1.tar.gz</w:t>
-      </w:r>
-    </w:p>
-    <w:p>
-      <w:pPr>
-        <w:tabs>
-          <w:tab w:val="center" w:pos="4680"/>
-        </w:tabs>
-        <w:spacing w:after="0"/>
-      </w:pPr>
-      <w:r>
-        <w:t>tar -</w:t>
-      </w:r>
-      <w:proofErr w:type="spellStart"/>
-      <w:r>
-        <w:t>xzvf</w:t>
-      </w:r>
-      <w:proofErr w:type="spellEnd"/>
-      <w:r>
-        <w:t xml:space="preserve"> R-4.3.1.tar.gz</w:t>
-      </w:r>
-    </w:p>
-    <w:p>
-      <w:pPr>
-        <w:tabs>
-          <w:tab w:val="center" w:pos="4680"/>
-        </w:tabs>
-        <w:spacing w:after="0"/>
-      </w:pPr>
-      <w:r>
-        <w:t>cd R-4.3.1</w:t>
-      </w:r>
-    </w:p>
-    <w:p>
-      <w:pPr>
-        <w:tabs>
-          <w:tab w:val="center" w:pos="4680"/>
-        </w:tabs>
-        <w:spacing w:after="0"/>
-      </w:pPr>
-    </w:p>
-    <w:p>
-      <w:pPr>
-        <w:tabs>
-          <w:tab w:val="center" w:pos="4680"/>
-        </w:tabs>
-        <w:spacing w:after="0"/>
-      </w:pPr>
-      <w:proofErr w:type="gramStart"/>
-      <w:r>
-        <w:lastRenderedPageBreak/>
-        <w:t>./</w:t>
-      </w:r>
-      <w:proofErr w:type="gramEnd"/>
-      <w:r>
-        <w:t>configure --prefix=$HOME/local --with-</w:t>
-      </w:r>
-      <w:proofErr w:type="spellStart"/>
-      <w:r>
-        <w:t>blas</w:t>
-      </w:r>
-      <w:proofErr w:type="spellEnd"/>
-      <w:r>
-        <w:t>="-L$HOME/local/lib -</w:t>
-      </w:r>
-      <w:proofErr w:type="spellStart"/>
-      <w:r>
-        <w:t>lopenblas</w:t>
-      </w:r>
-      <w:proofErr w:type="spellEnd"/>
-      <w:r>
-        <w:t>" --with-</w:t>
-      </w:r>
-      <w:proofErr w:type="spellStart"/>
-      <w:r>
-        <w:t>lapack</w:t>
-      </w:r>
-      <w:proofErr w:type="spellEnd"/>
-    </w:p>
-    <w:p>
-      <w:pPr>
-        <w:tabs>
-          <w:tab w:val="center" w:pos="4680"/>
-        </w:tabs>
-        <w:spacing w:after="0"/>
-      </w:pPr>
-    </w:p>
-    <w:p>
-      <w:pPr>
-        <w:tabs>
-          <w:tab w:val="center" w:pos="4680"/>
-        </w:tabs>
-        <w:spacing w:after="0"/>
-      </w:pPr>
-      <w:r>
-        <w:t>make -j$(</w:t>
-      </w:r>
-      <w:proofErr w:type="spellStart"/>
-      <w:r>
-        <w:t>nproc</w:t>
-      </w:r>
-      <w:proofErr w:type="spellEnd"/>
-      <w:r>
-        <w:t>)</w:t>
-      </w:r>
-    </w:p>
-    <w:p>
-      <w:pPr>
-        <w:tabs>
-          <w:tab w:val="center" w:pos="4680"/>
-        </w:tabs>
-        <w:spacing w:after="0"/>
-      </w:pPr>
-      <w:r>
-        <w:t xml:space="preserve">make </w:t>
-      </w:r>
-      <w:proofErr w:type="gramStart"/>
-      <w:r>
-        <w:t>install</w:t>
-      </w:r>
-      <w:proofErr w:type="gramEnd"/>
-    </w:p>
-    <w:p>
-      <w:pPr>
-        <w:tabs>
-          <w:tab w:val="center" w:pos="4680"/>
-        </w:tabs>
-        <w:spacing w:after="0"/>
-      </w:pPr>
-    </w:p>
-    <w:p>
-      <w:pPr>
-        <w:tabs>
-          <w:tab w:val="center" w:pos="4680"/>
-        </w:tabs>
-        <w:spacing w:after="0"/>
-        <w:rPr>
-          <w:b/>
-          <w:bCs/>
-          <w:u w:val="single"/>
-        </w:rPr>
-      </w:pPr>
-      <w:r>
-        <w:rPr>
-          <w:b/>
-          <w:bCs/>
-          <w:u w:val="single"/>
-        </w:rPr>
-        <w:t>Packages:</w:t>
-      </w:r>
-    </w:p>
-    <w:p>
-      <w:pPr>
-        <w:tabs>
-          <w:tab w:val="center" w:pos="4680"/>
-        </w:tabs>
-        <w:spacing w:after="0"/>
-      </w:pPr>
-      <w:r>
-        <w:t xml:space="preserve">Set the </w:t>
-      </w:r>
-      <w:proofErr w:type="spellStart"/>
-      <w:r>
-        <w:t>libpath</w:t>
-      </w:r>
-      <w:proofErr w:type="spellEnd"/>
-    </w:p>
-    <w:p>
-      <w:pPr>
-        <w:tabs>
-          <w:tab w:val="center" w:pos="4680"/>
-        </w:tabs>
-        <w:spacing w:after="0"/>
-      </w:pPr>
-      <w:proofErr w:type="gramStart"/>
-      <w:r>
-        <w:t>.</w:t>
-      </w:r>
-      <w:proofErr w:type="spellStart"/>
-      <w:r>
-        <w:t>libPaths</w:t>
-      </w:r>
-      <w:proofErr w:type="spellEnd"/>
-      <w:proofErr w:type="gramEnd"/>
-      <w:r>
-        <w:t>("/</w:t>
-      </w:r>
-      <w:proofErr w:type="spellStart"/>
-      <w:r>
-        <w:t>mnt</w:t>
-      </w:r>
-      <w:proofErr w:type="spellEnd"/>
-      <w:r>
-        <w:t>/research/QFC/</w:t>
-      </w:r>
-      <w:proofErr w:type="spellStart"/>
-      <w:r>
-        <w:t>Rlibs</w:t>
-      </w:r>
-      <w:proofErr w:type="spellEnd"/>
       <w:r>
         <w:t>")</w:t>
       </w:r>
@@ -1839,18 +1674,13 @@
         <w:spacing w:after="0"/>
       </w:pPr>
       <w:r>
-        <w:t xml:space="preserve">This </w:t>
-      </w:r>
-      <w:proofErr w:type="gramStart"/>
-      <w:r>
-        <w:t>overrides .</w:t>
+        <w:t>This overrides .</w:t>
       </w:r>
       <w:proofErr w:type="spellStart"/>
       <w:r>
         <w:t>Renviron</w:t>
       </w:r>
       <w:proofErr w:type="spellEnd"/>
-      <w:proofErr w:type="gramEnd"/>
     </w:p>
     <w:p>
       <w:pPr>
@@ -1970,29 +1800,8 @@
       <w:pPr>
         <w:spacing w:after="0"/>
       </w:pPr>
-      <w:proofErr w:type="gramStart"/>
-      <w:r>
-        <w:t>install.packages</w:t>
-      </w:r>
-      <w:proofErr w:type="gramEnd"/>
-      <w:r>
-        <w:t>("INLA</w:t>
-      </w:r>
-      <w:proofErr w:type="gramStart"/>
-      <w:r>
-        <w:t>",repos</w:t>
-      </w:r>
-      <w:proofErr w:type="gramEnd"/>
-      <w:r>
-        <w:t>=c(getOption("repos"</w:t>
-      </w:r>
-      <w:proofErr w:type="gramStart"/>
-      <w:r>
-        <w:t>),INLA</w:t>
-      </w:r>
-      <w:proofErr w:type="gramEnd"/>
-      <w:r>
-        <w:t>="</w:t>
+      <w:r>
+        <w:t>install.packages("INLA",repos=c(getOption("repos"),INLA="</w:t>
       </w:r>
       <w:hyperlink r:id="rId6" w:history="1">
         <w:r>
@@ -2033,12 +1842,10 @@
       <w:pPr>
         <w:spacing w:after="0"/>
       </w:pPr>
-      <w:proofErr w:type="gramStart"/>
       <w:r>
         <w:t>remotes::</w:t>
       </w:r>
       <w:proofErr w:type="spellStart"/>
-      <w:proofErr w:type="gramEnd"/>
       <w:r>
         <w:t>install_github</w:t>
       </w:r>
@@ -2073,12 +1880,10 @@
         <w:spacing w:after="0"/>
       </w:pPr>
       <w:proofErr w:type="spellStart"/>
-      <w:proofErr w:type="gramStart"/>
       <w:r>
         <w:t>install.packages</w:t>
       </w:r>
       <w:proofErr w:type="spellEnd"/>
-      <w:proofErr w:type="gramEnd"/>
       <w:r>
         <w:t>(</w:t>
       </w:r>
@@ -2180,15 +1985,7 @@
         <w:t>JAGS/4.3.2-foss-2023a</w:t>
       </w:r>
       <w:r>
-        <w:t xml:space="preserve"> (</w:t>
-      </w:r>
-      <w:proofErr w:type="gramStart"/>
-      <w:r>
-        <w:t>but,</w:t>
-      </w:r>
-      <w:proofErr w:type="gramEnd"/>
-      <w:r>
-        <w:t xml:space="preserve"> FOSS/2023b in already used – by what??)</w:t>
+        <w:t xml:space="preserve"> (but, FOSS/2023b in already used – by what??)</w:t>
       </w:r>
     </w:p>
     <w:p>
@@ -2269,15 +2066,7 @@
         <w:spacing w:after="0"/>
       </w:pPr>
       <w:r>
-        <w:t xml:space="preserve">(and it will do </w:t>
-      </w:r>
-      <w:proofErr w:type="gramStart"/>
-      <w:r>
-        <w:t>an authentication</w:t>
-      </w:r>
-      <w:proofErr w:type="gramEnd"/>
-      <w:r>
-        <w:t>)</w:t>
+        <w:t>(and it will do an authentication)</w:t>
       </w:r>
     </w:p>
     <w:p>
@@ -2313,6 +2102,296 @@
       </w:pPr>
       <w:r>
         <w:t xml:space="preserve">Will work </w:t>
+      </w:r>
+    </w:p>
+    <w:p>
+      <w:pPr>
+        <w:spacing w:after="0"/>
+      </w:pPr>
+    </w:p>
+    <w:p>
+      <w:pPr>
+        <w:spacing w:after="0"/>
+        <w:rPr>
+          <w:b/>
+          <w:bCs/>
+          <w:u w:val="single"/>
+        </w:rPr>
+      </w:pPr>
+      <w:r>
+        <w:rPr>
+          <w:b/>
+          <w:bCs/>
+          <w:u w:val="single"/>
+        </w:rPr>
+        <w:t>Set up HPCC for R:</w:t>
+      </w:r>
+    </w:p>
+    <w:p>
+      <w:pPr>
+        <w:spacing w:after="0"/>
+      </w:pPr>
+      <w:r>
+        <w:t>alias r='module purge; \</w:t>
+      </w:r>
+    </w:p>
+    <w:p>
+      <w:pPr>
+        <w:spacing w:after="0"/>
+      </w:pPr>
+      <w:r>
+        <w:lastRenderedPageBreak/>
+        <w:t xml:space="preserve">         module load R/4.4.1-gfbf-2023b \</w:t>
+      </w:r>
+    </w:p>
+    <w:p>
+      <w:pPr>
+        <w:spacing w:after="0"/>
+      </w:pPr>
+      <w:r>
+        <w:t xml:space="preserve">         UDUNITS/2.2.28-GCCcore-13.2.0 \</w:t>
+      </w:r>
+    </w:p>
+    <w:p>
+      <w:pPr>
+        <w:spacing w:after="0"/>
+      </w:pPr>
+      <w:r>
+        <w:t xml:space="preserve">         GDAL/3.9.0-foss-2023b \</w:t>
+      </w:r>
+    </w:p>
+    <w:p>
+      <w:pPr>
+        <w:spacing w:after="0"/>
+      </w:pPr>
+      <w:r>
+        <w:t xml:space="preserve">         </w:t>
+      </w:r>
+      <w:proofErr w:type="spellStart"/>
+      <w:r>
+        <w:t>CMake</w:t>
+      </w:r>
+      <w:proofErr w:type="spellEnd"/>
+      <w:r>
+        <w:t>/3.27.6-GCCcore-13.2.0 \</w:t>
+      </w:r>
+    </w:p>
+    <w:p>
+      <w:pPr>
+        <w:spacing w:after="0"/>
+      </w:pPr>
+      <w:r>
+        <w:t xml:space="preserve">         </w:t>
+      </w:r>
+      <w:proofErr w:type="spellStart"/>
+      <w:r>
+        <w:t>libiconv</w:t>
+      </w:r>
+      <w:proofErr w:type="spellEnd"/>
+      <w:r>
+        <w:t>/1.17-GCCcore-13.2.0 \</w:t>
+      </w:r>
+    </w:p>
+    <w:p>
+      <w:pPr>
+        <w:spacing w:after="0"/>
+      </w:pPr>
+      <w:r>
+        <w:t xml:space="preserve">         git/2.42.0-GCCcore-13.2.0 \</w:t>
+      </w:r>
+    </w:p>
+    <w:p>
+      <w:pPr>
+        <w:spacing w:after="0"/>
+      </w:pPr>
+      <w:r>
+        <w:t xml:space="preserve">         </w:t>
+      </w:r>
+      <w:proofErr w:type="spellStart"/>
+      <w:r>
+        <w:t>powertools</w:t>
+      </w:r>
+      <w:proofErr w:type="spellEnd"/>
+      <w:r>
+        <w:t>; \</w:t>
+      </w:r>
+    </w:p>
+    <w:p>
+      <w:pPr>
+        <w:spacing w:after="0"/>
+      </w:pPr>
+      <w:r>
+        <w:t xml:space="preserve">         export R_LIBS_USER="/</w:t>
+      </w:r>
+      <w:proofErr w:type="spellStart"/>
+      <w:r>
+        <w:t>mnt</w:t>
+      </w:r>
+      <w:proofErr w:type="spellEnd"/>
+      <w:r>
+        <w:t>/home/</w:t>
+      </w:r>
+      <w:proofErr w:type="spellStart"/>
+      <w:r>
+        <w:t>belinsky</w:t>
+      </w:r>
+      <w:proofErr w:type="spellEnd"/>
+      <w:r>
+        <w:t>/</w:t>
+      </w:r>
+      <w:proofErr w:type="spellStart"/>
+      <w:r>
+        <w:t>Rlibs</w:t>
+      </w:r>
+      <w:proofErr w:type="spellEnd"/>
+      <w:r>
+        <w:t xml:space="preserve">"'  </w:t>
+      </w:r>
+    </w:p>
+    <w:p>
+      <w:pPr>
+        <w:spacing w:after="0"/>
+      </w:pPr>
+    </w:p>
+    <w:p>
+      <w:pPr>
+        <w:spacing w:after="0"/>
+      </w:pPr>
+      <w:r>
+        <w:t xml:space="preserve">Make sure R_LIBS_USER is not set in </w:t>
+      </w:r>
+      <w:r>
+        <w:t>.</w:t>
+      </w:r>
+      <w:proofErr w:type="spellStart"/>
+      <w:r>
+        <w:t>Renviron</w:t>
+      </w:r>
+      <w:proofErr w:type="spellEnd"/>
+    </w:p>
+    <w:p>
+      <w:pPr>
+        <w:spacing w:after="0"/>
+      </w:pPr>
+    </w:p>
+    <w:p>
+      <w:pPr>
+        <w:spacing w:after="0"/>
+        <w:rPr>
+          <w:b/>
+          <w:bCs/>
+          <w:u w:val="single"/>
+        </w:rPr>
+      </w:pPr>
+      <w:r>
+        <w:rPr>
+          <w:b/>
+          <w:bCs/>
+          <w:u w:val="single"/>
+        </w:rPr>
+        <w:t>Snippets in RStudio:</w:t>
+      </w:r>
+    </w:p>
+    <w:p>
+      <w:pPr>
+        <w:spacing w:after="0"/>
+      </w:pPr>
+      <w:r>
+        <w:t>To be useful, snippet names need to have at least 3 characters</w:t>
+      </w:r>
+    </w:p>
+    <w:p>
+      <w:pPr>
+        <w:spacing w:after="0"/>
+      </w:pPr>
+    </w:p>
+    <w:p>
+      <w:pPr>
+        <w:spacing w:after="0"/>
+      </w:pPr>
+      <w:r>
+        <w:t xml:space="preserve">snippet </w:t>
+      </w:r>
+      <w:proofErr w:type="spellStart"/>
+      <w:r>
+        <w:t>rpath</w:t>
+      </w:r>
+      <w:proofErr w:type="spellEnd"/>
+    </w:p>
+    <w:p>
+      <w:pPr>
+        <w:spacing w:after="0"/>
+      </w:pPr>
+      <w:r>
+        <w:tab/>
+        <w:t>.</w:t>
+      </w:r>
+      <w:proofErr w:type="spellStart"/>
+      <w:r>
+        <w:t>libPaths</w:t>
+      </w:r>
+      <w:proofErr w:type="spellEnd"/>
+      <w:r>
+        <w:t>("~/</w:t>
+      </w:r>
+      <w:proofErr w:type="spellStart"/>
+      <w:r>
+        <w:t>Rlibs</w:t>
+      </w:r>
+      <w:proofErr w:type="spellEnd"/>
+      <w:r>
+        <w:t>")</w:t>
+      </w:r>
+    </w:p>
+    <w:p>
+      <w:pPr>
+        <w:spacing w:after="0"/>
+      </w:pPr>
+    </w:p>
+    <w:p>
+      <w:pPr>
+        <w:spacing w:after="0"/>
+      </w:pPr>
+      <w:r>
+        <w:t xml:space="preserve">snippet </w:t>
+      </w:r>
+      <w:proofErr w:type="spellStart"/>
+      <w:r>
+        <w:t>qpath</w:t>
+      </w:r>
+      <w:proofErr w:type="spellEnd"/>
+    </w:p>
+    <w:p>
+      <w:pPr>
+        <w:spacing w:after="0"/>
+      </w:pPr>
+      <w:r>
+        <w:tab/>
+        <w:t>.</w:t>
+      </w:r>
+      <w:proofErr w:type="spellStart"/>
+      <w:r>
+        <w:t>libPaths</w:t>
+      </w:r>
+      <w:proofErr w:type="spellEnd"/>
+      <w:r>
+        <w:t>("/</w:t>
+      </w:r>
+      <w:proofErr w:type="spellStart"/>
+      <w:r>
+        <w:t>mnt</w:t>
+      </w:r>
+      <w:proofErr w:type="spellEnd"/>
+      <w:r>
+        <w:t>/research/QFC/</w:t>
+      </w:r>
+      <w:proofErr w:type="spellStart"/>
+      <w:r>
+        <w:t>Rlibs</w:t>
+      </w:r>
+      <w:proofErr w:type="spellEnd"/>
+      <w:r>
+        <w:t>")</w:t>
       </w:r>
     </w:p>
     <w:sectPr>

</xml_diff>

<commit_message>
Fixes to javascript back end that allows PDFs to handle in-page links
</commit_message>
<xml_diff>
--- a/tutorials/notes/HPCC.docx
+++ b/tutorials/notes/HPCC.docx
@@ -32,21 +32,32 @@
         <w:t xml:space="preserve">nteract -c </w:t>
       </w:r>
       <w:r>
-        <w:t>20 –mem=2000</w:t>
-      </w:r>
-    </w:p>
-    <w:p>
-      <w:pPr>
-        <w:spacing w:after="0"/>
-      </w:pPr>
-    </w:p>
-    <w:p>
-      <w:pPr>
-        <w:spacing w:after="0"/>
-      </w:pPr>
-      <w:r>
-        <w:t>ssh lac-###</w:t>
-      </w:r>
+        <w:t xml:space="preserve">20 </w:t>
+      </w:r>
+      <w:r>
+        <w:t>--</w:t>
+      </w:r>
+      <w:r>
+        <w:t>mem=2000</w:t>
+      </w:r>
+    </w:p>
+    <w:p>
+      <w:pPr>
+        <w:spacing w:after="0"/>
+      </w:pPr>
+    </w:p>
+    <w:p>
+      <w:pPr>
+        <w:spacing w:after="0"/>
+      </w:pPr>
+      <w:r>
+        <w:t xml:space="preserve">ssh </w:t>
+      </w:r>
+      <w:proofErr w:type="gramStart"/>
+      <w:r>
+        <w:t>lac-###</w:t>
+      </w:r>
+      <w:proofErr w:type="gramEnd"/>
     </w:p>
     <w:p>
       <w:pPr>
@@ -124,8 +135,13 @@
       <w:r>
         <w:t>hpcc.msu.edu</w:t>
       </w:r>
-      <w:r>
-        <w:t xml:space="preserve">   (part in red unsure about)</w:t>
+      <w:proofErr w:type="gramStart"/>
+      <w:r>
+        <w:t xml:space="preserve">   (</w:t>
+      </w:r>
+      <w:proofErr w:type="gramEnd"/>
+      <w:r>
+        <w:t>part in red unsure about)</w:t>
       </w:r>
     </w:p>
     <w:p>
@@ -179,8 +195,13 @@
       <w:r>
         <w:t xml:space="preserve"> </w:t>
       </w:r>
-      <w:r>
-        <w:t xml:space="preserve">username@hpcc.msu.edu:example.txt </w:t>
+      <w:proofErr w:type="gramStart"/>
+      <w:r>
+        <w:t>username@hpcc.msu.edu:example.txt</w:t>
+      </w:r>
+      <w:proofErr w:type="gramEnd"/>
+      <w:r>
+        <w:t xml:space="preserve"> </w:t>
       </w:r>
       <w:r>
         <w:t>~</w:t>
@@ -461,8 +482,13 @@
         <w:t xml:space="preserve">/1.17-GCCcore-13.2.0 </w:t>
       </w:r>
       <w:r>
-        <w:t>Java/21.0.2</w:t>
-      </w:r>
+        <w:t>Java/</w:t>
+      </w:r>
+      <w:proofErr w:type="gramStart"/>
+      <w:r>
+        <w:t>21.0.2</w:t>
+      </w:r>
+      <w:proofErr w:type="gramEnd"/>
       <w:r>
         <w:t xml:space="preserve"> </w:t>
       </w:r>
@@ -487,7 +513,15 @@
         <w:spacing w:after="0"/>
       </w:pPr>
       <w:r>
-        <w:t>export PATH=$HOME/R/bin:$PATH</w:t>
+        <w:t>export PATH=$HOME/R/</w:t>
+      </w:r>
+      <w:proofErr w:type="gramStart"/>
+      <w:r>
+        <w:t>bin:$</w:t>
+      </w:r>
+      <w:proofErr w:type="gramEnd"/>
+      <w:r>
+        <w:t>PATH</w:t>
       </w:r>
     </w:p>
     <w:p>
@@ -553,7 +587,15 @@
         <w:spacing w:after="0"/>
       </w:pPr>
       <w:r>
-        <w:t xml:space="preserve"># write each </w:t>
+        <w:t xml:space="preserve"># </w:t>
+      </w:r>
+      <w:proofErr w:type="gramStart"/>
+      <w:r>
+        <w:t>write</w:t>
+      </w:r>
+      <w:proofErr w:type="gramEnd"/>
+      <w:r>
+        <w:t xml:space="preserve"> each </w:t>
       </w:r>
       <w:proofErr w:type="spellStart"/>
       <w:r>
@@ -577,7 +619,23 @@
       </w:r>
       <w:proofErr w:type="spellEnd"/>
       <w:r>
-        <w:t xml:space="preserve"> --  $&lt;: prerequisite, $@: target</w:t>
+        <w:t xml:space="preserve"> </w:t>
+      </w:r>
+      <w:proofErr w:type="gramStart"/>
+      <w:r>
+        <w:t>--  $</w:t>
+      </w:r>
+      <w:proofErr w:type="gramEnd"/>
+      <w:r>
+        <w:t>&lt;: prerequisite, $</w:t>
+      </w:r>
+      <w:proofErr w:type="gramStart"/>
+      <w:r>
+        <w:t>@:</w:t>
+      </w:r>
+      <w:proofErr w:type="gramEnd"/>
+      <w:r>
+        <w:t xml:space="preserve"> target</w:t>
       </w:r>
     </w:p>
     <w:p>
@@ -601,15 +659,36 @@
       </w:r>
       <w:proofErr w:type="spellEnd"/>
       <w:r>
-        <w:t>) -type f -regex '.*</w:t>
-      </w:r>
-      <w:proofErr w:type="spellStart"/>
+        <w:t xml:space="preserve">) -type f -regex </w:t>
+      </w:r>
+      <w:proofErr w:type="gramStart"/>
+      <w:r>
+        <w:t>'.*</w:t>
+      </w:r>
+      <w:proofErr w:type="spellStart"/>
+      <w:proofErr w:type="gramEnd"/>
       <w:r>
         <w:t>chp</w:t>
       </w:r>
       <w:proofErr w:type="spellEnd"/>
       <w:r>
-        <w:t>[123]/.*_RTMB\.R'</w:t>
+        <w:t>[123]</w:t>
+      </w:r>
+      <w:proofErr w:type="gramStart"/>
+      <w:r>
+        <w:t>/.*</w:t>
+      </w:r>
+      <w:proofErr w:type="gramEnd"/>
+      <w:r>
+        <w:t>_RTMB</w:t>
+      </w:r>
+      <w:proofErr w:type="gramStart"/>
+      <w:r>
+        <w:t>\.R</w:t>
+      </w:r>
+      <w:proofErr w:type="gramEnd"/>
+      <w:r>
+        <w:t>'</w:t>
       </w:r>
       <w:r>
         <w:t>)</w:t>
@@ -625,7 +704,15 @@
         <w:spacing w:after="0"/>
       </w:pPr>
       <w:r>
-        <w:t># save and restore your module setup</w:t>
+        <w:t xml:space="preserve"># </w:t>
+      </w:r>
+      <w:proofErr w:type="gramStart"/>
+      <w:r>
+        <w:t>save</w:t>
+      </w:r>
+      <w:proofErr w:type="gramEnd"/>
+      <w:r>
+        <w:t xml:space="preserve"> and restore your module setup</w:t>
       </w:r>
     </w:p>
     <w:p>
@@ -640,8 +727,13 @@
       <w:pPr>
         <w:spacing w:after="0"/>
       </w:pPr>
-      <w:r>
-        <w:t>module restore r</w:t>
+      <w:proofErr w:type="gramStart"/>
+      <w:r>
+        <w:t>module</w:t>
+      </w:r>
+      <w:proofErr w:type="gramEnd"/>
+      <w:r>
+        <w:t xml:space="preserve"> restore r</w:t>
       </w:r>
     </w:p>
     <w:p>
@@ -658,6 +750,7 @@
           <w:u w:val="single"/>
         </w:rPr>
       </w:pPr>
+      <w:proofErr w:type="gramStart"/>
       <w:r>
         <w:rPr>
           <w:b/>
@@ -674,6 +767,7 @@
         </w:rPr>
         <w:t>ing</w:t>
       </w:r>
+      <w:proofErr w:type="gramEnd"/>
       <w:r>
         <w:rPr>
           <w:b/>
@@ -757,8 +851,13 @@
       <w:pPr>
         <w:spacing w:after="0"/>
       </w:pPr>
-      <w:r>
-        <w:t>./configure --prefix=$HOME/R --enable-R-</w:t>
+      <w:proofErr w:type="gramStart"/>
+      <w:r>
+        <w:t>./</w:t>
+      </w:r>
+      <w:proofErr w:type="gramEnd"/>
+      <w:r>
+        <w:t>configure --prefix=$HOME/R --enable-R-</w:t>
       </w:r>
       <w:proofErr w:type="spellStart"/>
       <w:r>
@@ -770,8 +869,13 @@
       <w:pPr>
         <w:spacing w:after="0"/>
       </w:pPr>
-      <w:r>
-        <w:t>./configure --prefix=$HOME/</w:t>
+      <w:proofErr w:type="gramStart"/>
+      <w:r>
+        <w:t>./</w:t>
+      </w:r>
+      <w:proofErr w:type="gramEnd"/>
+      <w:r>
+        <w:t>configure --prefix=$HOME/</w:t>
       </w:r>
       <w:r>
         <w:t>R</w:t>
@@ -824,11 +928,19 @@
           <w:color w:val="002060"/>
         </w:rPr>
       </w:pPr>
+      <w:proofErr w:type="gramStart"/>
       <w:r>
         <w:rPr>
           <w:color w:val="002060"/>
         </w:rPr>
-        <w:t>./configure --prefix=$HOME/</w:t>
+        <w:t>./</w:t>
+      </w:r>
+      <w:proofErr w:type="gramEnd"/>
+      <w:r>
+        <w:rPr>
+          <w:color w:val="002060"/>
+        </w:rPr>
+        <w:t>configure --prefix=$HOME/</w:t>
       </w:r>
       <w:r>
         <w:rPr>
@@ -945,7 +1057,15 @@
         <w:spacing w:after="0"/>
       </w:pPr>
       <w:r>
-        <w:t>export PATH=$HOME/R/bin:$PATH</w:t>
+        <w:t>export PATH=$HOME/R/</w:t>
+      </w:r>
+      <w:proofErr w:type="gramStart"/>
+      <w:r>
+        <w:t>bin:$</w:t>
+      </w:r>
+      <w:proofErr w:type="gramEnd"/>
+      <w:r>
+        <w:t>PATH</w:t>
       </w:r>
       <w:r>
         <w:tab/>
@@ -1135,16 +1255,29 @@
         <w:spacing w:after="0"/>
       </w:pPr>
       <w:r>
-        <w:t xml:space="preserve"># these can be put in the </w:t>
-      </w:r>
-      <w:r>
-        <w:t>~/.</w:t>
+        <w:t xml:space="preserve"># </w:t>
+      </w:r>
+      <w:proofErr w:type="gramStart"/>
+      <w:r>
+        <w:t>these</w:t>
+      </w:r>
+      <w:proofErr w:type="gramEnd"/>
+      <w:r>
+        <w:t xml:space="preserve"> can be put in the </w:t>
+      </w:r>
+      <w:r>
+        <w:t>~</w:t>
+      </w:r>
+      <w:proofErr w:type="gramStart"/>
+      <w:r>
+        <w:t>/.</w:t>
       </w:r>
       <w:proofErr w:type="spellStart"/>
       <w:r>
         <w:t>bashrc</w:t>
       </w:r>
       <w:proofErr w:type="spellEnd"/>
+      <w:proofErr w:type="gramEnd"/>
       <w:r>
         <w:t xml:space="preserve"> file</w:t>
       </w:r>
@@ -1165,7 +1298,15 @@
       </w:r>
       <w:proofErr w:type="spellEnd"/>
       <w:r>
-        <w:t xml:space="preserve"> /lib:$LD_LIBRARY_PATH</w:t>
+        <w:t xml:space="preserve"> /</w:t>
+      </w:r>
+      <w:proofErr w:type="gramStart"/>
+      <w:r>
+        <w:t>lib:$</w:t>
+      </w:r>
+      <w:proofErr w:type="gramEnd"/>
+      <w:r>
+        <w:t>LD_LIBRARY_PATH</w:t>
       </w:r>
     </w:p>
     <w:p>
@@ -1187,7 +1328,15 @@
         <w:t xml:space="preserve"> </w:t>
       </w:r>
       <w:r>
-        <w:t>/bin:$PATH</w:t>
+        <w:t>/</w:t>
+      </w:r>
+      <w:proofErr w:type="gramStart"/>
+      <w:r>
+        <w:t>bin:$</w:t>
+      </w:r>
+      <w:proofErr w:type="gramEnd"/>
+      <w:r>
+        <w:t>PATH</w:t>
       </w:r>
     </w:p>
     <w:p>
@@ -1221,6 +1370,7 @@
         <w:t>/lib/</w:t>
       </w:r>
       <w:proofErr w:type="spellStart"/>
+      <w:proofErr w:type="gramStart"/>
       <w:r>
         <w:rPr>
           <w:color w:val="002060"/>
@@ -1232,7 +1382,14 @@
         <w:rPr>
           <w:color w:val="002060"/>
         </w:rPr>
-        <w:t>:$PKG_CONFIG_PATH</w:t>
+        <w:t>:$</w:t>
+      </w:r>
+      <w:proofErr w:type="gramEnd"/>
+      <w:r>
+        <w:rPr>
+          <w:color w:val="002060"/>
+        </w:rPr>
+        <w:t>PKG_CONFIG_PATH</w:t>
       </w:r>
     </w:p>
     <w:p>
@@ -1282,6 +1439,7 @@
         <w:t xml:space="preserve">Run </w:t>
       </w:r>
       <w:proofErr w:type="spellStart"/>
+      <w:proofErr w:type="gramStart"/>
       <w:r>
         <w:rPr>
           <w:b/>
@@ -1299,6 +1457,7 @@
         </w:rPr>
         <w:t xml:space="preserve"> :</w:t>
       </w:r>
+      <w:proofErr w:type="gramEnd"/>
     </w:p>
     <w:p>
       <w:pPr>
@@ -1514,9 +1673,14 @@
         </w:tabs>
         <w:spacing w:after="0"/>
       </w:pPr>
+      <w:proofErr w:type="gramStart"/>
       <w:r>
         <w:lastRenderedPageBreak/>
-        <w:t>./configure --prefix=$HOME/local --with-</w:t>
+        <w:t>./</w:t>
+      </w:r>
+      <w:proofErr w:type="gramEnd"/>
+      <w:r>
+        <w:t>configure --prefix=$HOME/local --with-</w:t>
       </w:r>
       <w:proofErr w:type="spellStart"/>
       <w:r>
@@ -1575,8 +1739,13 @@
         <w:spacing w:after="0"/>
       </w:pPr>
       <w:r>
-        <w:t>make install</w:t>
-      </w:r>
+        <w:t xml:space="preserve">make </w:t>
+      </w:r>
+      <w:proofErr w:type="gramStart"/>
+      <w:r>
+        <w:t>install</w:t>
+      </w:r>
+      <w:proofErr w:type="gramEnd"/>
     </w:p>
     <w:p>
       <w:pPr>
@@ -1630,6 +1799,7 @@
         </w:tabs>
         <w:spacing w:after="0"/>
       </w:pPr>
+      <w:proofErr w:type="gramStart"/>
       <w:r>
         <w:t>.</w:t>
       </w:r>
@@ -1638,6 +1808,7 @@
         <w:t>libPaths</w:t>
       </w:r>
       <w:proofErr w:type="spellEnd"/>
+      <w:proofErr w:type="gramEnd"/>
       <w:r>
         <w:t>("/</w:t>
       </w:r>
@@ -1674,13 +1845,18 @@
         <w:spacing w:after="0"/>
       </w:pPr>
       <w:r>
-        <w:t>This overrides .</w:t>
+        <w:t xml:space="preserve">This </w:t>
+      </w:r>
+      <w:proofErr w:type="gramStart"/>
+      <w:r>
+        <w:t>overrides .</w:t>
       </w:r>
       <w:proofErr w:type="spellStart"/>
       <w:r>
         <w:t>Renviron</w:t>
       </w:r>
       <w:proofErr w:type="spellEnd"/>
+      <w:proofErr w:type="gramEnd"/>
     </w:p>
     <w:p>
       <w:pPr>
@@ -1800,8 +1976,29 @@
       <w:pPr>
         <w:spacing w:after="0"/>
       </w:pPr>
-      <w:r>
-        <w:t>install.packages("INLA",repos=c(getOption("repos"),INLA="</w:t>
+      <w:proofErr w:type="gramStart"/>
+      <w:r>
+        <w:t>install.packages</w:t>
+      </w:r>
+      <w:proofErr w:type="gramEnd"/>
+      <w:r>
+        <w:t>("INLA</w:t>
+      </w:r>
+      <w:proofErr w:type="gramStart"/>
+      <w:r>
+        <w:t>",repos</w:t>
+      </w:r>
+      <w:proofErr w:type="gramEnd"/>
+      <w:r>
+        <w:t>=c(getOption("repos"</w:t>
+      </w:r>
+      <w:proofErr w:type="gramStart"/>
+      <w:r>
+        <w:t>),INLA</w:t>
+      </w:r>
+      <w:proofErr w:type="gramEnd"/>
+      <w:r>
+        <w:t>="</w:t>
       </w:r>
       <w:hyperlink r:id="rId6" w:history="1">
         <w:r>
@@ -1842,10 +2039,12 @@
       <w:pPr>
         <w:spacing w:after="0"/>
       </w:pPr>
+      <w:proofErr w:type="gramStart"/>
       <w:r>
         <w:t>remotes::</w:t>
       </w:r>
       <w:proofErr w:type="spellStart"/>
+      <w:proofErr w:type="gramEnd"/>
       <w:r>
         <w:t>install_github</w:t>
       </w:r>
@@ -1880,10 +2079,12 @@
         <w:spacing w:after="0"/>
       </w:pPr>
       <w:proofErr w:type="spellStart"/>
+      <w:proofErr w:type="gramStart"/>
       <w:r>
         <w:t>install.packages</w:t>
       </w:r>
       <w:proofErr w:type="spellEnd"/>
+      <w:proofErr w:type="gramEnd"/>
       <w:r>
         <w:t>(</w:t>
       </w:r>
@@ -1985,7 +2186,15 @@
         <w:t>JAGS/4.3.2-foss-2023a</w:t>
       </w:r>
       <w:r>
-        <w:t xml:space="preserve"> (but, FOSS/2023b in already used – by what??)</w:t>
+        <w:t xml:space="preserve"> (</w:t>
+      </w:r>
+      <w:proofErr w:type="gramStart"/>
+      <w:r>
+        <w:t>but,</w:t>
+      </w:r>
+      <w:proofErr w:type="gramEnd"/>
+      <w:r>
+        <w:t xml:space="preserve"> FOSS/2023b in already used – by what??)</w:t>
       </w:r>
     </w:p>
     <w:p>
@@ -2066,7 +2275,15 @@
         <w:spacing w:after="0"/>
       </w:pPr>
       <w:r>
-        <w:t>(and it will do an authentication)</w:t>
+        <w:t xml:space="preserve">(and it will do </w:t>
+      </w:r>
+      <w:proofErr w:type="gramStart"/>
+      <w:r>
+        <w:t>an authentication</w:t>
+      </w:r>
+      <w:proofErr w:type="gramEnd"/>
+      <w:r>
+        <w:t>)</w:t>
       </w:r>
     </w:p>
     <w:p>
@@ -2233,6 +2450,12 @@
       </w:r>
       <w:proofErr w:type="spellStart"/>
       <w:r>
+        <w:rPr>
+          <w:b/>
+          <w:bCs/>
+          <w:i/>
+          <w:iCs/>
+        </w:rPr>
         <w:t>belinsky</w:t>
       </w:r>
       <w:proofErr w:type="spellEnd"/>
@@ -2258,7 +2481,11 @@
         <w:spacing w:after="0"/>
       </w:pPr>
       <w:r>
-        <w:t xml:space="preserve">Make sure R_LIBS_USER is not set in </w:t>
+        <w:t xml:space="preserve">Make sure R_LIBS_USER is not set </w:t>
+      </w:r>
+      <w:proofErr w:type="gramStart"/>
+      <w:r>
+        <w:t xml:space="preserve">in </w:t>
       </w:r>
       <w:r>
         <w:t>.</w:t>
@@ -2268,6 +2495,7 @@
         <w:t>Renviron</w:t>
       </w:r>
       <w:proofErr w:type="spellEnd"/>
+      <w:proofErr w:type="gramEnd"/>
     </w:p>
     <w:p>
       <w:pPr>
@@ -2324,6 +2552,9 @@
       </w:pPr>
       <w:r>
         <w:tab/>
+      </w:r>
+      <w:proofErr w:type="gramStart"/>
+      <w:r>
         <w:t>.</w:t>
       </w:r>
       <w:proofErr w:type="spellStart"/>
@@ -2331,6 +2562,7 @@
         <w:t>libPaths</w:t>
       </w:r>
       <w:proofErr w:type="spellEnd"/>
+      <w:proofErr w:type="gramEnd"/>
       <w:r>
         <w:t>("~/</w:t>
       </w:r>
@@ -2367,6 +2599,9 @@
       </w:pPr>
       <w:r>
         <w:tab/>
+      </w:r>
+      <w:proofErr w:type="gramStart"/>
+      <w:r>
         <w:t>.</w:t>
       </w:r>
       <w:proofErr w:type="spellStart"/>
@@ -2374,6 +2609,7 @@
         <w:t>libPaths</w:t>
       </w:r>
       <w:proofErr w:type="spellEnd"/>
+      <w:proofErr w:type="gramEnd"/>
       <w:r>
         <w:t>("/</w:t>
       </w:r>

</xml_diff>